<commit_message>
Added the article draft
</commit_message>
<xml_diff>
--- a/Thesis/Thesis 01.docx
+++ b/Thesis/Thesis 01.docx
@@ -647,16 +647,7 @@
           <w:commentRangeStart w:id="4"/>
         </w:sdtContent>
       </w:sdt>
-      <w:sdt>
-        <w:sdtPr>
-          <w:tag w:val="goog_rdk_6"/>
-          <w:id w:val="-5911617"/>
-        </w:sdtPr>
-        <w:sdtEndPr/>
-        <w:sdtContent>
-          <w:commentRangeStart w:id="5"/>
-        </w:sdtContent>
-      </w:sdt>
+      <w:commentRangeStart w:id="5"/>
       <w:r>
         <w:t xml:space="preserve"> </w:t>
       </w:r>
@@ -5495,19 +5486,20 @@
       <w:r>
         <w:t xml:space="preserve">In simpler words, </w:t>
       </w:r>
-      <w:proofErr w:type="spellStart"/>
-      <w:r>
-        <w:t>its</w:t>
-      </w:r>
-      <w:proofErr w:type="spellEnd"/>
-      <w:r>
-        <w:t xml:space="preserve"> similar to sweeping a pen centered on the actual spline while twisting it uniformly and continuously about its own axis according to the </w:t>
+      <w:r>
+        <w:t>it’s</w:t>
+      </w:r>
+      <w:r>
+        <w:t xml:space="preserve"> </w:t>
       </w:r>
       <w:proofErr w:type="gramStart"/>
       <w:r>
-        <w:t>equation</w:t>
+        <w:t>similar to</w:t>
       </w:r>
       <w:proofErr w:type="gramEnd"/>
+      <w:r>
+        <w:t xml:space="preserve"> sweeping a pen centered on the actual spline while twisting it uniformly and continuously about its own axis according to the equation</w:t>
+      </w:r>
     </w:p>
     <w:p>
       <w:pPr>
@@ -5710,15 +5702,7 @@
         </m:sSub>
       </m:oMath>
       <w:r>
-        <w:t xml:space="preserve"> are the angles between the first and the second anchor and their rotation </w:t>
-      </w:r>
-      <w:proofErr w:type="gramStart"/>
-      <w:r>
-        <w:t>handles</w:t>
-      </w:r>
-      <w:proofErr w:type="gramEnd"/>
-      <w:r>
-        <w:t xml:space="preserve"> respectively. It may be noted that since each anchor is connecting two adjacent sub curves, the ending angle of the sweeping line at the end of the first curve is always the same at the beginning of the later. This visually hides the transition of the twisting curve from one sub curve to the other.</w:t>
+        <w:t xml:space="preserve"> are the angles between the first and the second anchor and their rotation handles respectively. It may be noted that since each anchor is connecting two adjacent sub curves, the ending angle of the sweeping line at the end of the first curve is always the same at the beginning of the later. This visually hides the transition of the twisting curve from one sub curve to the other.</w:t>
       </w:r>
     </w:p>
     <w:p>
@@ -5739,170 +5723,171 @@
       <w:r>
         <w:t xml:space="preserve"> domain. Instead, it is completely </w:t>
       </w:r>
+      <w:r>
+        <w:t>unbounded,</w:t>
+      </w:r>
+      <w:r>
+        <w:t xml:space="preserve"> and the sweeping pen may </w:t>
+      </w:r>
       <w:proofErr w:type="gramStart"/>
       <w:r>
-        <w:t>unbounded</w:t>
+        <w:t>actually take</w:t>
       </w:r>
       <w:proofErr w:type="gramEnd"/>
       <w:r>
-        <w:t xml:space="preserve"> and the sweeping pen may actually take multiple turns both clockwise and </w:t>
+        <w:t xml:space="preserve"> multiple turns both clockwise and </w:t>
       </w:r>
       <w:r>
         <w:lastRenderedPageBreak/>
-        <w:t xml:space="preserve">anticlockwise while moving on a single curve section as well as the whole curve. When the idea of the twisting splines was first conceived, it </w:t>
+        <w:t xml:space="preserve">anticlockwise while moving on a single curve section as well as the whole curve. When the idea of the twisting splines was first conceived, it wasn’t envisaged that the angle had to be taken like in this scheme. Special care had to be taken </w:t>
       </w:r>
       <w:proofErr w:type="gramStart"/>
       <w:r>
-        <w:t>wasn’t</w:t>
+        <w:t>in order to</w:t>
       </w:r>
       <w:proofErr w:type="gramEnd"/>
       <w:r>
-        <w:t xml:space="preserve"> envisaged that the angle had to be taken like in this scheme. Special care had to be taken </w:t>
+        <w:t xml:space="preserve"> graphically read a continuous angle from the user.</w:t>
+      </w:r>
+    </w:p>
+    <w:p>
+      <w:pPr>
+        <w:spacing w:line="276" w:lineRule="auto"/>
+      </w:pPr>
+      <w:r>
+        <w:t xml:space="preserve">See Table 1 in Appendix </w:t>
+      </w:r>
+      <w:r>
+        <w:t xml:space="preserve">which compiles the rectangular coordinates of all the anchors of the rotating </w:t>
+      </w:r>
+      <w:proofErr w:type="spellStart"/>
+      <w:r>
+        <w:t>bezier</w:t>
+      </w:r>
+      <w:proofErr w:type="spellEnd"/>
+      <w:r>
+        <w:t xml:space="preserve"> spline shown in discussed in this example. Also, see code snippet 1 in appendix which shows the contents of a file that can be used to recreate the spline. In chapter 3, we will discuss “Gregor”, the tool that uses this data to save the created splines. </w:t>
+      </w:r>
+    </w:p>
+    <w:p>
+      <w:pPr>
+        <w:pStyle w:val="Heading2"/>
+      </w:pPr>
+      <w:bookmarkStart w:id="9" w:name="_Toc76428857"/>
+      <w:r>
+        <w:t>Conversion of Existing Calligraphy Artwork</w:t>
+      </w:r>
+      <w:bookmarkEnd w:id="9"/>
+    </w:p>
+    <w:p>
+      <w:r>
+        <w:t>Instead of using image processing to try to extract data from existing scans and photographs of the artworks, using rotating Bezier splines we can now include the artists in the process. Just like any other computer-based graphics design application, either we can write a rotating Bezier splines curve editor plugin for an existing open-source application like GIMP</w:t>
+      </w:r>
+      <w:r>
+        <w:t xml:space="preserve"> </w:t>
+      </w:r>
+      <w:r>
+        <w:rPr>
+          <w:vertAlign w:val="superscript"/>
+        </w:rPr>
+        <w:t>[14]</w:t>
+      </w:r>
+      <w:r>
+        <w:t xml:space="preserve"> or Inkscape</w:t>
+      </w:r>
+      <w:r>
+        <w:t xml:space="preserve"> </w:t>
+      </w:r>
+      <w:r>
+        <w:rPr>
+          <w:vertAlign w:val="superscript"/>
+        </w:rPr>
+        <w:t>[15]</w:t>
+      </w:r>
+      <w:r>
+        <w:t xml:space="preserve">. Unfortunately, the later is not a suitable option because the support for the plugins and extensions for both of </w:t>
       </w:r>
       <w:proofErr w:type="gramStart"/>
       <w:r>
-        <w:t>in order to</w:t>
+        <w:t>these poplar software</w:t>
       </w:r>
       <w:proofErr w:type="gramEnd"/>
       <w:r>
-        <w:t xml:space="preserve"> graphically read a continuous angle from the user.</w:t>
-      </w:r>
+        <w:t xml:space="preserve"> only lets the developer work with the image saving and processing, they don’t let us play with the behavior of the workspace which would be needed to convert the conventional spline tool into a rotating Bezier spline editor. It can still be done by modifying the source code and building the applications from the scratch</w:t>
+      </w:r>
+      <w:r>
+        <w:t xml:space="preserve">. </w:t>
+      </w:r>
+    </w:p>
+    <w:p>
+      <w:r>
+        <w:t>With the second option not viable anymore, we are left with only one option. Writing our own tool to create, modify, save, and reload rotating Bezier splines. Like any other application, for it to be called a “Software”, we also develop some comprehensive documentation discussing the working and behavior of the tool. Although we will discuss in detail about the tool in chapter 3, the fundamental problems it must solve are</w:t>
+      </w:r>
+    </w:p>
+    <w:p>
+      <w:r>
+        <w:t xml:space="preserve">a) easy to use interface </w:t>
+      </w:r>
+    </w:p>
+    <w:p>
+      <w:r>
+        <w:t>b) converting the existing photos to digital form and,</w:t>
+      </w:r>
+    </w:p>
+    <w:p>
+      <w:r>
+        <w:t>c) generating machine data that that encapsulates the pen rotation information along with other positional and speed information.</w:t>
+      </w:r>
+    </w:p>
+    <w:p>
+      <w:r>
+        <w:t>Keeping in view these requirements we created “Gregor”, the first tool to edit, modify and create rotating Bezier splines.</w:t>
+      </w:r>
+      <w:r>
+        <w:t xml:space="preserve"> It will be discussed in detail in later chapters</w:t>
+      </w:r>
+    </w:p>
+    <w:p>
+      <w:pPr>
+        <w:pStyle w:val="Heading2"/>
+      </w:pPr>
+      <w:bookmarkStart w:id="10" w:name="_Toc76428858"/>
+      <w:r>
+        <w:t>Machine Data Generation</w:t>
+      </w:r>
+      <w:bookmarkEnd w:id="10"/>
     </w:p>
     <w:p>
       <w:pPr>
         <w:spacing w:line="276" w:lineRule="auto"/>
       </w:pPr>
       <w:r>
-        <w:t xml:space="preserve">See Table 1 in Appendix </w:t>
-      </w:r>
-      <w:r>
-        <w:t xml:space="preserve">which compiles the rectangular coordinates of all the anchors of the rotating </w:t>
-      </w:r>
-      <w:proofErr w:type="spellStart"/>
-      <w:r>
-        <w:t>bezier</w:t>
-      </w:r>
-      <w:proofErr w:type="spellEnd"/>
-      <w:r>
-        <w:t xml:space="preserve"> spline shown in discussed in this example. Also, see code snippet 1 in appendix which shows the contents of a file that can be used to recreate the spline. In chapter 3, we will discuss “Gregor”, the tool that uses this data to save the created splines. </w:t>
-      </w:r>
-    </w:p>
-    <w:p>
-      <w:pPr>
-        <w:pStyle w:val="Heading2"/>
-      </w:pPr>
-      <w:bookmarkStart w:id="9" w:name="_Toc76428857"/>
-      <w:r>
-        <w:t>Conversion of Existing Calligraphy Artwork</w:t>
-      </w:r>
-      <w:bookmarkEnd w:id="9"/>
-    </w:p>
-    <w:p>
-      <w:r>
-        <w:t>Instead of using image processing to try to extract data from existing scans and photographs of the artworks, using rotating Bezier splines we can now include the artists in the process. Just like any other computer-based graphics design application, either we can write a rotating Bezier splines curve editor plugin for an existing open-source application like GIMP</w:t>
-      </w:r>
-      <w:r>
-        <w:t xml:space="preserve"> </w:t>
-      </w:r>
-      <w:r>
-        <w:rPr>
-          <w:vertAlign w:val="superscript"/>
-        </w:rPr>
-        <w:t>[14]</w:t>
-      </w:r>
-      <w:r>
-        <w:t xml:space="preserve"> or Inkscape</w:t>
-      </w:r>
-      <w:r>
-        <w:t xml:space="preserve"> </w:t>
-      </w:r>
-      <w:r>
-        <w:rPr>
-          <w:vertAlign w:val="superscript"/>
-        </w:rPr>
-        <w:t>[15]</w:t>
-      </w:r>
-      <w:r>
-        <w:t xml:space="preserve">. Unfortunately, the later is not a suitable option because the support for the plugins and extensions for both of </w:t>
-      </w:r>
-      <w:proofErr w:type="gramStart"/>
-      <w:r>
-        <w:t>these poplar software</w:t>
-      </w:r>
-      <w:proofErr w:type="gramEnd"/>
-      <w:r>
-        <w:t xml:space="preserve"> only lets the developer work with the image saving and processing, they don’t let us play with the behavior of the workspace which would be needed to convert the conventional spline tool into a rotating Bezier spline editor. It can still be done by modifying the source code and building the applications from the scratch</w:t>
+        <w:t xml:space="preserve">The rotating spline curves are themselves an emulated ink-mark of a </w:t>
+      </w:r>
+      <w:r>
+        <w:t>broad edge</w:t>
+      </w:r>
+      <w:r>
+        <w:t xml:space="preserve"> marking tool. This is </w:t>
+      </w:r>
+      <w:r>
+        <w:t>the reason</w:t>
+      </w:r>
+      <w:r>
+        <w:t xml:space="preserve"> extract</w:t>
+      </w:r>
+      <w:r>
+        <w:t>ing</w:t>
+      </w:r>
+      <w:r>
+        <w:t xml:space="preserve"> machine data and even G-codes from them</w:t>
+      </w:r>
+      <w:r>
+        <w:t xml:space="preserve"> becomes natural</w:t>
       </w:r>
       <w:r>
         <w:t xml:space="preserve">. </w:t>
       </w:r>
-    </w:p>
-    <w:p>
-      <w:r>
-        <w:t xml:space="preserve">With the second option not viable anymore, we are left with only one option. Writing our own tool to create, modify, save, and reload rotating Bezier splines. Like any other application, for it to be called a “Software”, we also develop some comprehensive documentation discussing the working and behavior of the tool. Although we will discuss in detail about the tool in chapter 3, the fundamental problems it must solve </w:t>
-      </w:r>
-      <w:proofErr w:type="gramStart"/>
-      <w:r>
-        <w:t>are</w:t>
-      </w:r>
-      <w:proofErr w:type="gramEnd"/>
-    </w:p>
-    <w:p>
-      <w:r>
-        <w:t xml:space="preserve">a) easy to use interface </w:t>
-      </w:r>
-    </w:p>
-    <w:p>
-      <w:r>
-        <w:t>b) converting the existing photos to digital form and,</w:t>
-      </w:r>
-    </w:p>
-    <w:p>
-      <w:r>
-        <w:t>c) generating machine data that that encapsulates the pen rotation information along with other positional and speed information.</w:t>
-      </w:r>
-    </w:p>
-    <w:p>
-      <w:pPr>
-        <w:pStyle w:val="Heading2"/>
-      </w:pPr>
-      <w:bookmarkStart w:id="10" w:name="_Toc76428858"/>
-      <w:r>
-        <w:t>Machine Data Generation</w:t>
-      </w:r>
-      <w:bookmarkEnd w:id="10"/>
-    </w:p>
-    <w:p>
-      <w:pPr>
-        <w:spacing w:line="276" w:lineRule="auto"/>
-      </w:pPr>
-      <w:r>
-        <w:t xml:space="preserve">The rotating spline curves are themselves an emulated ink-mark of a </w:t>
-      </w:r>
-      <w:r>
-        <w:t>broad edge</w:t>
-      </w:r>
-      <w:r>
-        <w:t xml:space="preserve"> marking tool. This is </w:t>
-      </w:r>
-      <w:r>
-        <w:t>the reason</w:t>
-      </w:r>
-      <w:r>
-        <w:t xml:space="preserve"> extract</w:t>
-      </w:r>
-      <w:r>
-        <w:t>ing</w:t>
-      </w:r>
-      <w:r>
-        <w:t xml:space="preserve"> machine data and even G-codes from them</w:t>
-      </w:r>
-      <w:r>
-        <w:t xml:space="preserve"> becomes natural</w:t>
-      </w:r>
-      <w:r>
-        <w:t xml:space="preserve">. </w:t>
-      </w:r>
       <w:r>
         <w:t xml:space="preserve">If the flat side of the tool is assumed to be entirely touching the writing surface, the minimum information required to draw a stroke trickles down to the line on which the pen </w:t>
       </w:r>
@@ -5918,11 +5903,9 @@
       <w:r>
         <w:t xml:space="preserve"> In other words, </w:t>
       </w:r>
-      <w:proofErr w:type="gramStart"/>
-      <w:r>
-        <w:t>in order to</w:t>
-      </w:r>
-      <w:proofErr w:type="gramEnd"/>
+      <w:r>
+        <w:t>to</w:t>
+      </w:r>
       <w:r>
         <w:t xml:space="preserve"> call the rotation Bezier splines the machine data, the following assumptions must be made:</w:t>
       </w:r>
@@ -5950,6 +5933,7 @@
         <w:spacing w:line="276" w:lineRule="auto"/>
       </w:pPr>
       <w:r>
+        <w:lastRenderedPageBreak/>
         <w:t>The inclination of the pen with respect to the drawing area or with respect to the direction of the drawing is either normal or always fixed at an angle and is set by the machine.</w:t>
       </w:r>
     </w:p>
@@ -5963,7 +5947,6 @@
         <w:spacing w:line="276" w:lineRule="auto"/>
       </w:pPr>
       <w:r>
-        <w:lastRenderedPageBreak/>
         <w:t>To produce thinner strokes, another spline will be used. This means that the machine would have to use multiple tools for such splines.</w:t>
       </w:r>
     </w:p>
@@ -5987,80 +5970,158 @@
       <w:r>
         <w:t xml:space="preserve">It is now obvious that </w:t>
       </w:r>
+      <w:r>
+        <w:t>to</w:t>
+      </w:r>
+      <w:r>
+        <w:t xml:space="preserve"> remove the limitations of fixed angles and pressure values, one can add more handles </w:t>
+      </w:r>
       <w:proofErr w:type="gramStart"/>
       <w:r>
-        <w:t>in order to</w:t>
+        <w:t>similar to</w:t>
       </w:r>
       <w:proofErr w:type="gramEnd"/>
       <w:r>
-        <w:t xml:space="preserve"> remove the limitations of fixed angles and pressure values, one can add more handles similar to the rotation handle. A set of by directional inclination handles can be added right away </w:t>
+        <w:t xml:space="preserve"> the rotation handle. A set of by directional inclination handles can be added right away </w:t>
       </w:r>
       <w:r>
         <w:t xml:space="preserve">with a three-dimensional pen position visualizer to assist the artist determine what angle they want to keep the pen at while drawing a specific stroke. The pressure angle, however, would not be recommended without interfacing some hardware that lets artist </w:t>
       </w:r>
+      <w:r>
+        <w:t>feel</w:t>
+      </w:r>
+      <w:r>
+        <w:t xml:space="preserve"> the pen pressure in real time before setting a handle value. This can be done using a pressure sensitive digital pen </w:t>
+      </w:r>
+      <w:r>
+        <w:t xml:space="preserve">or writing tablets </w:t>
+      </w:r>
+      <w:r>
+        <w:rPr>
+          <w:vertAlign w:val="superscript"/>
+        </w:rPr>
+        <w:t>[16-</w:t>
+      </w:r>
+      <w:r>
+        <w:rPr>
+          <w:vertAlign w:val="superscript"/>
+        </w:rPr>
+        <w:t>18</w:t>
+      </w:r>
+      <w:r>
+        <w:rPr>
+          <w:vertAlign w:val="superscript"/>
+        </w:rPr>
+        <w:t>]</w:t>
+      </w:r>
+      <w:r>
+        <w:t>.</w:t>
+      </w:r>
+      <w:r>
+        <w:t xml:space="preserve"> </w:t>
+      </w:r>
+    </w:p>
+    <w:p>
+      <w:pPr>
+        <w:spacing w:line="276" w:lineRule="auto"/>
+      </w:pPr>
+      <w:r>
+        <w:t>There is more detail on how the spline data is converted into machine data in the coming chapters.</w:t>
+      </w:r>
+      <w:r>
+        <w:t xml:space="preserve"> </w:t>
+      </w:r>
+    </w:p>
+    <w:p>
+      <w:pPr>
+        <w:pStyle w:val="Heading2"/>
+      </w:pPr>
+      <w:bookmarkStart w:id="11" w:name="_Toc76428859"/>
+      <w:r>
+        <w:t>Characterization</w:t>
+      </w:r>
+      <w:bookmarkEnd w:id="11"/>
+    </w:p>
+    <w:p>
+      <w:r>
+        <w:t xml:space="preserve">An important aspect of fabricating a new technique is measuring how well it performs in different usage scenarios. The problem is, in terms of arts, not every mistake the technique makes can be regarded as an issue. Developing a metrics for judging the artistic quality of a calligraphy specimen produced by the Bezier or rotating Bezier splines is altogether a separate discussion </w:t>
+      </w:r>
+      <w:r>
+        <w:t xml:space="preserve">and out of scope of this project. However, there are some aspects that we have tried to measure that gives us some idea how effective the rotating Bezier splines can be. </w:t>
+      </w:r>
+    </w:p>
+    <w:p>
+      <w:pPr>
+        <w:pStyle w:val="Heading3"/>
+      </w:pPr>
+      <w:r>
+        <w:t>Supported Scripts</w:t>
+      </w:r>
+    </w:p>
+    <w:p>
+      <w:r>
+        <w:t xml:space="preserve">The mainline scripts are not necessarily as mathematical as the model of the rotating Bezier splines. Especially, </w:t>
+      </w:r>
+      <w:r>
+        <w:t xml:space="preserve">if the </w:t>
+      </w:r>
+      <w:r>
+        <w:t xml:space="preserve">artists </w:t>
+      </w:r>
+      <w:r>
+        <w:t xml:space="preserve">start </w:t>
+      </w:r>
+      <w:r>
+        <w:t xml:space="preserve">to utilize their writing tool in unique ways </w:t>
+      </w:r>
+      <w:r>
+        <w:t>to</w:t>
+      </w:r>
+      <w:r>
+        <w:t xml:space="preserve"> extract some unique value from the scripts they create</w:t>
+      </w:r>
+      <w:r>
+        <w:t xml:space="preserve">, forming a mathematical model becomes practically impossible. However, since </w:t>
+      </w:r>
+      <w:r>
+        <w:t>it would be an artist who will be creating and tracing scripts on the screen of a computer, it was safe to claim that given the similarity of the emulation, rotating Bezier splines can be used to produce any script that is written with broad edge tools. However, these are some limitations with this statement:</w:t>
+      </w:r>
+    </w:p>
+    <w:p>
+      <w:pPr>
+        <w:pStyle w:val="ListParagraph"/>
+        <w:numPr>
+          <w:ilvl w:val="0"/>
+          <w:numId w:val="12"/>
+        </w:numPr>
+      </w:pPr>
+      <w:r>
+        <w:t>If the tool changes thickness during a stroke (like a flexible brush), the best alternate to achieve a similar appearance of the script would be to use multiple splines with multiple thicknesses that overlap each other in a gradual manner.</w:t>
+      </w:r>
+    </w:p>
+    <w:p>
+      <w:pPr>
+        <w:pStyle w:val="ListParagraph"/>
+        <w:numPr>
+          <w:ilvl w:val="0"/>
+          <w:numId w:val="12"/>
+        </w:numPr>
+      </w:pPr>
+      <w:r>
+        <w:t xml:space="preserve">Although the rotating splines have a defined tool width, the still assume the tool to infinitely thin on the other side, more like a narrow line. This makes negligible but still some difference when the virtual tool is replaced with an actual tool. One way to overcome this issue </w:t>
+      </w:r>
       <w:proofErr w:type="gramStart"/>
       <w:r>
-        <w:t>actually feel</w:t>
+        <w:t>would to</w:t>
       </w:r>
       <w:proofErr w:type="gramEnd"/>
       <w:r>
-        <w:t xml:space="preserve"> the pen pressure in real time before setting a handle value. This can be done using a pressure sensitive digital pen </w:t>
-      </w:r>
-      <w:r>
-        <w:t xml:space="preserve">or writing tablets </w:t>
-      </w:r>
-      <w:r>
-        <w:rPr>
-          <w:vertAlign w:val="superscript"/>
-        </w:rPr>
-        <w:t>[16-</w:t>
-      </w:r>
-      <w:r>
-        <w:rPr>
-          <w:vertAlign w:val="superscript"/>
-        </w:rPr>
-        <w:t>18</w:t>
-      </w:r>
-      <w:r>
-        <w:rPr>
-          <w:vertAlign w:val="superscript"/>
-        </w:rPr>
-        <w:t>]</w:t>
-      </w:r>
-      <w:r>
-        <w:t>.</w:t>
-      </w:r>
-      <w:r>
-        <w:t xml:space="preserve"> </w:t>
-      </w:r>
-    </w:p>
-    <w:p>
-      <w:pPr>
-        <w:spacing w:line="276" w:lineRule="auto"/>
-      </w:pPr>
-      <w:r>
-        <w:t>There is more detail on how the spline data is converted into machine data in the coming chapters.</w:t>
-      </w:r>
-      <w:r>
-        <w:t xml:space="preserve"> </w:t>
-      </w:r>
-    </w:p>
-    <w:p>
-      <w:pPr>
-        <w:pStyle w:val="Heading2"/>
-      </w:pPr>
-      <w:bookmarkStart w:id="11" w:name="_Toc76428859"/>
-      <w:r>
-        <w:t>Characterization</w:t>
-      </w:r>
-      <w:bookmarkEnd w:id="11"/>
-    </w:p>
-    <w:p>
-      <w:r>
-        <w:t xml:space="preserve">An important aspect of fabricating a new technique is measuring how well it performs in different usage scenarios. The problem is, in terms of arts, not every mistake the technique makes can be regarded as an issue. Developing a metrics for judging the artistic quality of a calligraphy specimen produced by the Bezier or rotating Bezier splines is altogether a separate discussion </w:t>
-      </w:r>
-      <w:r>
-        <w:t xml:space="preserve">and out of scope of this project. However, there are some aspects that we have tried to measure that gives us some idea how effective the rotating Bezier splines can be. </w:t>
+        <w:t xml:space="preserve"> come up with another rendering algorithm that also asks for the missing information. This has been discussed in later chapters when we suggest some other improvements in the overall project.</w:t>
+      </w:r>
+    </w:p>
+    <w:p>
+      <w:r>
+        <w:t>With these assumptions in mind, the “Gregor”</w:t>
       </w:r>
     </w:p>
     <w:p>
@@ -6068,28 +6129,7 @@
         <w:pStyle w:val="Heading3"/>
       </w:pPr>
       <w:r>
-        <w:t>Supported Scripts</w:t>
-      </w:r>
-    </w:p>
-    <w:p>
-      <w:r>
-        <w:t xml:space="preserve">The mainline scripts are not necessarily as mathematical as the model of the rotating Bezier splines. Especially, the artists like to utilize their writing tool in unique ways </w:t>
-      </w:r>
-      <w:r>
-        <w:t>to</w:t>
-      </w:r>
-      <w:r>
-        <w:t xml:space="preserve"> extract some unique value from the scripts they create. </w:t>
-      </w:r>
-      <w:r>
-        <w:t xml:space="preserve">If a robot is to mimic the </w:t>
-      </w:r>
-    </w:p>
-    <w:p>
-      <w:pPr>
-        <w:pStyle w:val="Heading3"/>
-      </w:pPr>
-      <w:r>
+        <w:lastRenderedPageBreak/>
         <w:t>Coverage</w:t>
       </w:r>
     </w:p>
@@ -6210,19 +6250,7 @@
           </w:tcPr>
           <w:p>
             <w:r>
-              <w:t>N.A. (T</w:t>
-            </w:r>
-            <w:r>
-              <w:t xml:space="preserve">his list was planned </w:t>
-            </w:r>
-            <w:r>
-              <w:t xml:space="preserve">in the synopsis </w:t>
-            </w:r>
-            <w:r>
-              <w:t>but is no longer valid given the nature of fabricated splines.</w:t>
-            </w:r>
-            <w:r>
-              <w:t>)</w:t>
+              <w:t>N.A. (This list was planned in the synopsis but is no longer valid given the nature of fabricated splines.)</w:t>
             </w:r>
           </w:p>
         </w:tc>
@@ -6341,7 +6369,6 @@
           </w:tcPr>
           <w:p>
             <w:r>
-              <w:lastRenderedPageBreak/>
               <w:t>Time efficiency of tracing an existing specimen.</w:t>
             </w:r>
           </w:p>
@@ -6398,13 +6425,7 @@
       </w:r>
       <w:proofErr w:type="gramEnd"/>
       <w:r>
-        <w:t xml:space="preserve"> and </w:t>
-      </w:r>
-      <w:r>
-        <w:t>author of 18 calligraphy books</w:t>
-      </w:r>
-      <w:r>
-        <w:t xml:space="preserve">, late Khursheed Gohar Qalam of the National College of Arts (NCA) were borrowed; one in </w:t>
+        <w:t xml:space="preserve"> and author of 18 calligraphy books, late Khursheed Gohar Qalam of the National College of Arts (NCA) were borrowed; one in </w:t>
       </w:r>
       <w:proofErr w:type="spellStart"/>
       <w:r>
@@ -6423,7 +6444,10 @@
         <w:pStyle w:val="Heading3"/>
       </w:pPr>
       <w:r>
-        <w:t>Performance with Different Fonts</w:t>
+        <w:t xml:space="preserve">Performance with Different </w:t>
+      </w:r>
+      <w:r>
+        <w:t>Scripts</w:t>
       </w:r>
     </w:p>
     <w:p>
@@ -6647,13 +6671,8 @@
         <w:pStyle w:val="Heading3"/>
       </w:pPr>
       <w:r>
-        <w:t xml:space="preserve">Areas needing </w:t>
-      </w:r>
-      <w:proofErr w:type="gramStart"/>
-      <w:r>
-        <w:t>Improvement</w:t>
-      </w:r>
-      <w:proofErr w:type="gramEnd"/>
+        <w:t>Areas needing Improvement</w:t>
+      </w:r>
     </w:p>
     <w:p>
       <w:pPr>
@@ -7662,7 +7681,7 @@
           <w:sz w:val="24"/>
           <w:szCs w:val="24"/>
         </w:rPr>
-        <w:t>GNU Image Manipulation Program</w:t>
+        <w:t xml:space="preserve">GNU Image Manipulation Program </w:t>
       </w:r>
       <w:r>
         <w:rPr>
@@ -7671,52 +7690,7 @@
           <w:sz w:val="24"/>
           <w:szCs w:val="24"/>
         </w:rPr>
-        <w:t xml:space="preserve"> </w:t>
-      </w:r>
-      <w:r>
-        <w:rPr>
-          <w:rFonts w:ascii="Times New Roman" w:eastAsia="Times New Roman" w:hAnsi="Times New Roman" w:cs="Times New Roman"/>
-          <w:iCs/>
-          <w:sz w:val="24"/>
-          <w:szCs w:val="24"/>
-        </w:rPr>
-        <w:t>D</w:t>
-      </w:r>
-      <w:r>
-        <w:rPr>
-          <w:rFonts w:ascii="Times New Roman" w:eastAsia="Times New Roman" w:hAnsi="Times New Roman" w:cs="Times New Roman"/>
-          <w:iCs/>
-          <w:sz w:val="24"/>
-          <w:szCs w:val="24"/>
-        </w:rPr>
-        <w:t xml:space="preserve">evelopers </w:t>
-      </w:r>
-      <w:r>
-        <w:rPr>
-          <w:rFonts w:ascii="Times New Roman" w:eastAsia="Times New Roman" w:hAnsi="Times New Roman" w:cs="Times New Roman"/>
-          <w:iCs/>
-          <w:sz w:val="24"/>
-          <w:szCs w:val="24"/>
-        </w:rPr>
-        <w:t>R</w:t>
-      </w:r>
-      <w:r>
-        <w:rPr>
-          <w:rFonts w:ascii="Times New Roman" w:eastAsia="Times New Roman" w:hAnsi="Times New Roman" w:cs="Times New Roman"/>
-          <w:iCs/>
-          <w:sz w:val="24"/>
-          <w:szCs w:val="24"/>
-        </w:rPr>
-        <w:t>esources</w:t>
-      </w:r>
-      <w:r>
-        <w:rPr>
-          <w:rFonts w:ascii="Times New Roman" w:eastAsia="Times New Roman" w:hAnsi="Times New Roman" w:cs="Times New Roman"/>
-          <w:iCs/>
-          <w:sz w:val="24"/>
-          <w:szCs w:val="24"/>
-        </w:rPr>
-        <w:t xml:space="preserve">, </w:t>
+        <w:t xml:space="preserve">Developers Resources, </w:t>
       </w:r>
       <w:hyperlink r:id="rId26" w:history="1">
         <w:r>
@@ -7802,16 +7776,7 @@
           <w:sz w:val="24"/>
           <w:szCs w:val="24"/>
         </w:rPr>
-        <w:t>Extensions</w:t>
-      </w:r>
-      <w:r>
-        <w:rPr>
-          <w:rFonts w:ascii="Times New Roman" w:eastAsia="Times New Roman" w:hAnsi="Times New Roman" w:cs="Times New Roman"/>
-          <w:iCs/>
-          <w:sz w:val="24"/>
-          <w:szCs w:val="24"/>
-        </w:rPr>
-        <w:t xml:space="preserve">, </w:t>
+        <w:t xml:space="preserve">Extensions, </w:t>
       </w:r>
       <w:hyperlink r:id="rId27" w:history="1">
         <w:r>
@@ -7893,16 +7858,7 @@
           <w:sz w:val="24"/>
           <w:szCs w:val="24"/>
         </w:rPr>
-        <w:t xml:space="preserve">, accessed </w:t>
-      </w:r>
-      <w:r>
-        <w:rPr>
-          <w:rFonts w:ascii="Times New Roman" w:eastAsia="Times New Roman" w:hAnsi="Times New Roman" w:cs="Times New Roman"/>
-          <w:iCs/>
-          <w:sz w:val="24"/>
-          <w:szCs w:val="24"/>
-        </w:rPr>
-        <w:t>on July 7, 2021.</w:t>
+        <w:t>, accessed on July 7, 2021.</w:t>
       </w:r>
     </w:p>
     <w:p>
@@ -8013,16 +7969,7 @@
           <w:sz w:val="24"/>
           <w:szCs w:val="24"/>
         </w:rPr>
-        <w:t xml:space="preserve">, </w:t>
-      </w:r>
-      <w:r>
-        <w:rPr>
-          <w:rFonts w:ascii="Times New Roman" w:eastAsia="Times New Roman" w:hAnsi="Times New Roman" w:cs="Times New Roman"/>
-          <w:iCs/>
-          <w:sz w:val="24"/>
-          <w:szCs w:val="24"/>
-        </w:rPr>
-        <w:t>accessed on July 7, 2021.</w:t>
+        <w:t>, accessed on July 7, 2021.</w:t>
       </w:r>
     </w:p>
     <w:p>
@@ -11654,8 +11601,8 @@
 <w15:commentsEx xmlns:wpc="http://schemas.microsoft.com/office/word/2010/wordprocessingCanvas" xmlns:cx="http://schemas.microsoft.com/office/drawing/2014/chartex" xmlns:cx1="http://schemas.microsoft.com/office/drawing/2015/9/8/chartex" xmlns:cx2="http://schemas.microsoft.com/office/drawing/2015/10/21/chartex" xmlns:cx3="http://schemas.microsoft.com/office/drawing/2016/5/9/chartex" xmlns:cx4="http://schemas.microsoft.com/office/drawing/2016/5/10/chartex" xmlns:cx5="http://schemas.microsoft.com/office/drawing/2016/5/11/chartex" xmlns:cx6="http://schemas.microsoft.com/office/drawing/2016/5/12/chartex" xmlns:cx7="http://schemas.microsoft.com/office/drawing/2016/5/13/chartex" xmlns:cx8="http://schemas.microsoft.com/office/drawing/2016/5/14/chartex" xmlns:mc="http://schemas.openxmlformats.org/markup-compatibility/2006" xmlns:aink="http://schemas.microsoft.com/office/drawing/2016/ink" xmlns:am3d="http://schemas.microsoft.com/office/drawing/2017/model3d" xmlns:o="urn:schemas-microsoft-com:office:office" xmlns:r="http://schemas.openxmlformats.org/officeDocument/2006/relationships" xmlns:m="http://schemas.openxmlformats.org/officeDocument/2006/math" xmlns:v="urn:schemas-microsoft-com:vml" xmlns:wp14="http://schemas.microsoft.com/office/word/2010/wordprocessingDrawing" xmlns:wp="http://schemas.openxmlformats.org/drawingml/2006/wordprocessingDrawing" xmlns:w10="urn:schemas-microsoft-com:office:word" xmlns:w="http://schemas.openxmlformats.org/wordprocessingml/2006/main" xmlns:w14="http://schemas.microsoft.com/office/word/2010/wordml" xmlns:w15="http://schemas.microsoft.com/office/word/2012/wordml" xmlns:w16cex="http://schemas.microsoft.com/office/word/2018/wordml/cex" xmlns:w16cid="http://schemas.microsoft.com/office/word/2016/wordml/cid" xmlns:w16="http://schemas.microsoft.com/office/word/2018/wordml" xmlns:w16sdtdh="http://schemas.microsoft.com/office/word/2020/wordml/sdtdatahash" xmlns:w16se="http://schemas.microsoft.com/office/word/2015/wordml/symex" xmlns:wpg="http://schemas.microsoft.com/office/word/2010/wordprocessingGroup" xmlns:wpi="http://schemas.microsoft.com/office/word/2010/wordprocessingInk" xmlns:wne="http://schemas.microsoft.com/office/word/2006/wordml" xmlns:wps="http://schemas.microsoft.com/office/word/2010/wordprocessingShape" mc:Ignorable="w14 w15 w16se w16cid w16 w16cex w16sdtdh wp14">
   <w15:commentEx w15:paraId="0000010F" w15:done="0"/>
   <w15:commentEx w15:paraId="00000110" w15:paraIdParent="0000010F" w15:done="0"/>
-  <w15:commentEx w15:paraId="00000111" w15:done="0"/>
-  <w15:commentEx w15:paraId="00000112" w15:paraIdParent="00000111" w15:done="0"/>
+  <w15:commentEx w15:paraId="00000111" w15:done="1"/>
+  <w15:commentEx w15:paraId="00000112" w15:paraIdParent="00000111" w15:done="1"/>
   <w15:commentEx w15:paraId="0000010C" w15:done="0"/>
 </w15:commentsEx>
 </file>
@@ -11673,6 +11620,178 @@
 <file path=word/numbering.xml><?xml version="1.0" encoding="utf-8"?>
 <w:numbering xmlns:wpc="http://schemas.microsoft.com/office/word/2010/wordprocessingCanvas" xmlns:cx="http://schemas.microsoft.com/office/drawing/2014/chartex" xmlns:cx1="http://schemas.microsoft.com/office/drawing/2015/9/8/chartex" xmlns:cx2="http://schemas.microsoft.com/office/drawing/2015/10/21/chartex" xmlns:cx3="http://schemas.microsoft.com/office/drawing/2016/5/9/chartex" xmlns:cx4="http://schemas.microsoft.com/office/drawing/2016/5/10/chartex" xmlns:cx5="http://schemas.microsoft.com/office/drawing/2016/5/11/chartex" xmlns:cx6="http://schemas.microsoft.com/office/drawing/2016/5/12/chartex" xmlns:cx7="http://schemas.microsoft.com/office/drawing/2016/5/13/chartex" xmlns:cx8="http://schemas.microsoft.com/office/drawing/2016/5/14/chartex" xmlns:mc="http://schemas.openxmlformats.org/markup-compatibility/2006" xmlns:aink="http://schemas.microsoft.com/office/drawing/2016/ink" xmlns:am3d="http://schemas.microsoft.com/office/drawing/2017/model3d" xmlns:o="urn:schemas-microsoft-com:office:office" xmlns:r="http://schemas.openxmlformats.org/officeDocument/2006/relationships" xmlns:m="http://schemas.openxmlformats.org/officeDocument/2006/math" xmlns:v="urn:schemas-microsoft-com:vml" xmlns:wp14="http://schemas.microsoft.com/office/word/2010/wordprocessingDrawing" xmlns:wp="http://schemas.openxmlformats.org/drawingml/2006/wordprocessingDrawing" xmlns:w10="urn:schemas-microsoft-com:office:word" xmlns:w="http://schemas.openxmlformats.org/wordprocessingml/2006/main" xmlns:w14="http://schemas.microsoft.com/office/word/2010/wordml" xmlns:w15="http://schemas.microsoft.com/office/word/2012/wordml" xmlns:w16cex="http://schemas.microsoft.com/office/word/2018/wordml/cex" xmlns:w16cid="http://schemas.microsoft.com/office/word/2016/wordml/cid" xmlns:w16="http://schemas.microsoft.com/office/word/2018/wordml" xmlns:w16sdtdh="http://schemas.microsoft.com/office/word/2020/wordml/sdtdatahash" xmlns:w16se="http://schemas.microsoft.com/office/word/2015/wordml/symex" xmlns:wpg="http://schemas.microsoft.com/office/word/2010/wordprocessingGroup" xmlns:wpi="http://schemas.microsoft.com/office/word/2010/wordprocessingInk" xmlns:wne="http://schemas.microsoft.com/office/word/2006/wordml" xmlns:wps="http://schemas.microsoft.com/office/word/2010/wordprocessingShape" mc:Ignorable="w14 w15 w16se w16cid w16 w16cex w16sdtdh wp14">
   <w:abstractNum w:abstractNumId="0" w15:restartNumberingAfterBreak="0">
+    <w:nsid w:val="000319CC"/>
+    <w:multiLevelType w:val="hybridMultilevel"/>
+    <w:tmpl w:val="C304032E"/>
+    <w:lvl w:ilvl="0" w:tplc="2000000F">
+      <w:start w:val="1"/>
+      <w:numFmt w:val="decimal"/>
+      <w:lvlText w:val="%1."/>
+      <w:lvlJc w:val="left"/>
+      <w:pPr>
+        <w:ind w:left="720" w:hanging="360"/>
+      </w:pPr>
+    </w:lvl>
+    <w:lvl w:ilvl="1" w:tplc="20000019" w:tentative="1">
+      <w:start w:val="1"/>
+      <w:numFmt w:val="lowerLetter"/>
+      <w:lvlText w:val="%2."/>
+      <w:lvlJc w:val="left"/>
+      <w:pPr>
+        <w:ind w:left="1440" w:hanging="360"/>
+      </w:pPr>
+    </w:lvl>
+    <w:lvl w:ilvl="2" w:tplc="2000001B" w:tentative="1">
+      <w:start w:val="1"/>
+      <w:numFmt w:val="lowerRoman"/>
+      <w:lvlText w:val="%3."/>
+      <w:lvlJc w:val="right"/>
+      <w:pPr>
+        <w:ind w:left="2160" w:hanging="180"/>
+      </w:pPr>
+    </w:lvl>
+    <w:lvl w:ilvl="3" w:tplc="2000000F" w:tentative="1">
+      <w:start w:val="1"/>
+      <w:numFmt w:val="decimal"/>
+      <w:lvlText w:val="%4."/>
+      <w:lvlJc w:val="left"/>
+      <w:pPr>
+        <w:ind w:left="2880" w:hanging="360"/>
+      </w:pPr>
+    </w:lvl>
+    <w:lvl w:ilvl="4" w:tplc="20000019" w:tentative="1">
+      <w:start w:val="1"/>
+      <w:numFmt w:val="lowerLetter"/>
+      <w:lvlText w:val="%5."/>
+      <w:lvlJc w:val="left"/>
+      <w:pPr>
+        <w:ind w:left="3600" w:hanging="360"/>
+      </w:pPr>
+    </w:lvl>
+    <w:lvl w:ilvl="5" w:tplc="2000001B" w:tentative="1">
+      <w:start w:val="1"/>
+      <w:numFmt w:val="lowerRoman"/>
+      <w:lvlText w:val="%6."/>
+      <w:lvlJc w:val="right"/>
+      <w:pPr>
+        <w:ind w:left="4320" w:hanging="180"/>
+      </w:pPr>
+    </w:lvl>
+    <w:lvl w:ilvl="6" w:tplc="2000000F" w:tentative="1">
+      <w:start w:val="1"/>
+      <w:numFmt w:val="decimal"/>
+      <w:lvlText w:val="%7."/>
+      <w:lvlJc w:val="left"/>
+      <w:pPr>
+        <w:ind w:left="5040" w:hanging="360"/>
+      </w:pPr>
+    </w:lvl>
+    <w:lvl w:ilvl="7" w:tplc="20000019" w:tentative="1">
+      <w:start w:val="1"/>
+      <w:numFmt w:val="lowerLetter"/>
+      <w:lvlText w:val="%8."/>
+      <w:lvlJc w:val="left"/>
+      <w:pPr>
+        <w:ind w:left="5760" w:hanging="360"/>
+      </w:pPr>
+    </w:lvl>
+    <w:lvl w:ilvl="8" w:tplc="2000001B" w:tentative="1">
+      <w:start w:val="1"/>
+      <w:numFmt w:val="lowerRoman"/>
+      <w:lvlText w:val="%9."/>
+      <w:lvlJc w:val="right"/>
+      <w:pPr>
+        <w:ind w:left="6480" w:hanging="180"/>
+      </w:pPr>
+    </w:lvl>
+  </w:abstractNum>
+  <w:abstractNum w:abstractNumId="1" w15:restartNumberingAfterBreak="0">
+    <w:nsid w:val="00CF26CA"/>
+    <w:multiLevelType w:val="hybridMultilevel"/>
+    <w:tmpl w:val="B4D03462"/>
+    <w:lvl w:ilvl="0" w:tplc="2000000F">
+      <w:start w:val="1"/>
+      <w:numFmt w:val="decimal"/>
+      <w:lvlText w:val="%1."/>
+      <w:lvlJc w:val="left"/>
+      <w:pPr>
+        <w:ind w:left="720" w:hanging="360"/>
+      </w:pPr>
+    </w:lvl>
+    <w:lvl w:ilvl="1" w:tplc="20000019" w:tentative="1">
+      <w:start w:val="1"/>
+      <w:numFmt w:val="lowerLetter"/>
+      <w:lvlText w:val="%2."/>
+      <w:lvlJc w:val="left"/>
+      <w:pPr>
+        <w:ind w:left="1440" w:hanging="360"/>
+      </w:pPr>
+    </w:lvl>
+    <w:lvl w:ilvl="2" w:tplc="2000001B" w:tentative="1">
+      <w:start w:val="1"/>
+      <w:numFmt w:val="lowerRoman"/>
+      <w:lvlText w:val="%3."/>
+      <w:lvlJc w:val="right"/>
+      <w:pPr>
+        <w:ind w:left="2160" w:hanging="180"/>
+      </w:pPr>
+    </w:lvl>
+    <w:lvl w:ilvl="3" w:tplc="2000000F" w:tentative="1">
+      <w:start w:val="1"/>
+      <w:numFmt w:val="decimal"/>
+      <w:lvlText w:val="%4."/>
+      <w:lvlJc w:val="left"/>
+      <w:pPr>
+        <w:ind w:left="2880" w:hanging="360"/>
+      </w:pPr>
+    </w:lvl>
+    <w:lvl w:ilvl="4" w:tplc="20000019" w:tentative="1">
+      <w:start w:val="1"/>
+      <w:numFmt w:val="lowerLetter"/>
+      <w:lvlText w:val="%5."/>
+      <w:lvlJc w:val="left"/>
+      <w:pPr>
+        <w:ind w:left="3600" w:hanging="360"/>
+      </w:pPr>
+    </w:lvl>
+    <w:lvl w:ilvl="5" w:tplc="2000001B" w:tentative="1">
+      <w:start w:val="1"/>
+      <w:numFmt w:val="lowerRoman"/>
+      <w:lvlText w:val="%6."/>
+      <w:lvlJc w:val="right"/>
+      <w:pPr>
+        <w:ind w:left="4320" w:hanging="180"/>
+      </w:pPr>
+    </w:lvl>
+    <w:lvl w:ilvl="6" w:tplc="2000000F" w:tentative="1">
+      <w:start w:val="1"/>
+      <w:numFmt w:val="decimal"/>
+      <w:lvlText w:val="%7."/>
+      <w:lvlJc w:val="left"/>
+      <w:pPr>
+        <w:ind w:left="5040" w:hanging="360"/>
+      </w:pPr>
+    </w:lvl>
+    <w:lvl w:ilvl="7" w:tplc="20000019" w:tentative="1">
+      <w:start w:val="1"/>
+      <w:numFmt w:val="lowerLetter"/>
+      <w:lvlText w:val="%8."/>
+      <w:lvlJc w:val="left"/>
+      <w:pPr>
+        <w:ind w:left="5760" w:hanging="360"/>
+      </w:pPr>
+    </w:lvl>
+    <w:lvl w:ilvl="8" w:tplc="2000001B" w:tentative="1">
+      <w:start w:val="1"/>
+      <w:numFmt w:val="lowerRoman"/>
+      <w:lvlText w:val="%9."/>
+      <w:lvlJc w:val="right"/>
+      <w:pPr>
+        <w:ind w:left="6480" w:hanging="180"/>
+      </w:pPr>
+    </w:lvl>
+  </w:abstractNum>
+  <w:abstractNum w:abstractNumId="2" w15:restartNumberingAfterBreak="0">
     <w:nsid w:val="0BEF112F"/>
     <w:multiLevelType w:val="multilevel"/>
     <w:tmpl w:val="D61EEBD0"/>
@@ -11758,7 +11877,7 @@
       </w:pPr>
     </w:lvl>
   </w:abstractNum>
-  <w:abstractNum w:abstractNumId="1" w15:restartNumberingAfterBreak="0">
+  <w:abstractNum w:abstractNumId="3" w15:restartNumberingAfterBreak="0">
     <w:nsid w:val="14C73CD1"/>
     <w:multiLevelType w:val="multilevel"/>
     <w:tmpl w:val="DD409DDE"/>
@@ -11971,7 +12090,7 @@
       </w:rPr>
     </w:lvl>
   </w:abstractNum>
-  <w:abstractNum w:abstractNumId="2" w15:restartNumberingAfterBreak="0">
+  <w:abstractNum w:abstractNumId="4" w15:restartNumberingAfterBreak="0">
     <w:nsid w:val="1BD569FF"/>
     <w:multiLevelType w:val="hybridMultilevel"/>
     <w:tmpl w:val="64987AB8"/>
@@ -12060,7 +12179,7 @@
       </w:pPr>
     </w:lvl>
   </w:abstractNum>
-  <w:abstractNum w:abstractNumId="3" w15:restartNumberingAfterBreak="0">
+  <w:abstractNum w:abstractNumId="5" w15:restartNumberingAfterBreak="0">
     <w:nsid w:val="3BAE47DC"/>
     <w:multiLevelType w:val="hybridMultilevel"/>
     <w:tmpl w:val="5210930A"/>
@@ -12149,7 +12268,7 @@
       </w:pPr>
     </w:lvl>
   </w:abstractNum>
-  <w:abstractNum w:abstractNumId="4" w15:restartNumberingAfterBreak="0">
+  <w:abstractNum w:abstractNumId="6" w15:restartNumberingAfterBreak="0">
     <w:nsid w:val="4C284E98"/>
     <w:multiLevelType w:val="hybridMultilevel"/>
     <w:tmpl w:val="2B104D8E"/>
@@ -12238,7 +12357,7 @@
       </w:pPr>
     </w:lvl>
   </w:abstractNum>
-  <w:abstractNum w:abstractNumId="5" w15:restartNumberingAfterBreak="0">
+  <w:abstractNum w:abstractNumId="7" w15:restartNumberingAfterBreak="0">
     <w:nsid w:val="5A7F075D"/>
     <w:multiLevelType w:val="multilevel"/>
     <w:tmpl w:val="B3DEC564"/>
@@ -12351,7 +12470,7 @@
       </w:rPr>
     </w:lvl>
   </w:abstractNum>
-  <w:abstractNum w:abstractNumId="6" w15:restartNumberingAfterBreak="0">
+  <w:abstractNum w:abstractNumId="8" w15:restartNumberingAfterBreak="0">
     <w:nsid w:val="695C44DA"/>
     <w:multiLevelType w:val="hybridMultilevel"/>
     <w:tmpl w:val="411634F6"/>
@@ -12437,7 +12556,7 @@
       </w:pPr>
     </w:lvl>
   </w:abstractNum>
-  <w:abstractNum w:abstractNumId="7" w15:restartNumberingAfterBreak="0">
+  <w:abstractNum w:abstractNumId="9" w15:restartNumberingAfterBreak="0">
     <w:nsid w:val="71970CEC"/>
     <w:multiLevelType w:val="multilevel"/>
     <w:tmpl w:val="D1BE1CEE"/>
@@ -12523,7 +12642,7 @@
       </w:pPr>
     </w:lvl>
   </w:abstractNum>
-  <w:abstractNum w:abstractNumId="8" w15:restartNumberingAfterBreak="0">
+  <w:abstractNum w:abstractNumId="10" w15:restartNumberingAfterBreak="0">
     <w:nsid w:val="73FE1785"/>
     <w:multiLevelType w:val="multilevel"/>
     <w:tmpl w:val="3604C34C"/>
@@ -12637,19 +12756,19 @@
     </w:lvl>
   </w:abstractNum>
   <w:num w:numId="1">
+    <w:abstractNumId w:val="9"/>
+  </w:num>
+  <w:num w:numId="2">
+    <w:abstractNumId w:val="2"/>
+  </w:num>
+  <w:num w:numId="3">
+    <w:abstractNumId w:val="8"/>
+  </w:num>
+  <w:num w:numId="4">
     <w:abstractNumId w:val="7"/>
   </w:num>
-  <w:num w:numId="2">
-    <w:abstractNumId w:val="0"/>
-  </w:num>
-  <w:num w:numId="3">
-    <w:abstractNumId w:val="6"/>
-  </w:num>
-  <w:num w:numId="4">
-    <w:abstractNumId w:val="5"/>
-  </w:num>
   <w:num w:numId="5">
-    <w:abstractNumId w:val="5"/>
+    <w:abstractNumId w:val="7"/>
     <w:lvlOverride w:ilvl="0">
       <w:startOverride w:val="1"/>
     </w:lvlOverride>
@@ -12679,19 +12798,25 @@
     </w:lvlOverride>
   </w:num>
   <w:num w:numId="6">
-    <w:abstractNumId w:val="8"/>
+    <w:abstractNumId w:val="10"/>
   </w:num>
   <w:num w:numId="7">
+    <w:abstractNumId w:val="3"/>
+  </w:num>
+  <w:num w:numId="8">
+    <w:abstractNumId w:val="5"/>
+  </w:num>
+  <w:num w:numId="9">
+    <w:abstractNumId w:val="4"/>
+  </w:num>
+  <w:num w:numId="10">
+    <w:abstractNumId w:val="6"/>
+  </w:num>
+  <w:num w:numId="11">
     <w:abstractNumId w:val="1"/>
   </w:num>
-  <w:num w:numId="8">
-    <w:abstractNumId w:val="3"/>
-  </w:num>
-  <w:num w:numId="9">
-    <w:abstractNumId w:val="2"/>
-  </w:num>
-  <w:num w:numId="10">
-    <w:abstractNumId w:val="4"/>
+  <w:num w:numId="12">
+    <w:abstractNumId w:val="0"/>
   </w:num>
 </w:numbering>
 </file>
@@ -13863,6 +13988,16 @@
       <w:szCs w:val="32"/>
     </w:rPr>
   </w:style>
+  <w:style w:type="paragraph" w:styleId="Revision">
+    <w:name w:val="Revision"/>
+    <w:hidden/>
+    <w:uiPriority w:val="99"/>
+    <w:semiHidden/>
+    <w:rsid w:val="000F5E1C"/>
+    <w:pPr>
+      <w:spacing w:after="0" w:line="240" w:lineRule="auto"/>
+    </w:pPr>
+  </w:style>
 </w:styles>
 </file>
 
@@ -14128,28 +14263,28 @@
 </file>
 
 <file path=customXml/item1.xml><?xml version="1.0" encoding="utf-8"?>
+<b:Sources xmlns:b="http://schemas.openxmlformats.org/officeDocument/2006/bibliography" xmlns="http://schemas.openxmlformats.org/officeDocument/2006/bibliography" SelectedStyle="\APASixthEditionOfficeOnline.xsl" StyleName="APA" Version="6"/>
+</file>
+
+<file path=customXml/item2.xml><?xml version="1.0" encoding="utf-8"?>
 <go:gDocsCustomXmlDataStorage xmlns:go="http://customooxmlschemas.google.com/" xmlns:r="http://schemas.openxmlformats.org/officeDocument/2006/relationships">
   <go:docsCustomData xmlns:go="http://customooxmlschemas.google.com/" roundtripDataSignature="AMtx7mgODlQj21z+3fbjzbh5kyb5tej6wg==">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</go:docsCustomData>
 </go:gDocsCustomXmlDataStorage>
 </file>
 
-<file path=customXml/item2.xml><?xml version="1.0" encoding="utf-8"?>
-<b:Sources xmlns:b="http://schemas.openxmlformats.org/officeDocument/2006/bibliography" xmlns="http://schemas.openxmlformats.org/officeDocument/2006/bibliography" SelectedStyle="\APASixthEditionOfficeOnline.xsl" StyleName="APA" Version="6"/>
+<file path=customXml/itemProps1.xml><?xml version="1.0" encoding="utf-8"?>
+<ds:datastoreItem xmlns:ds="http://schemas.openxmlformats.org/officeDocument/2006/customXml" ds:itemID="{57D10F74-04BF-48BF-9120-C3AE48301328}">
+  <ds:schemaRefs>
+    <ds:schemaRef ds:uri="http://schemas.openxmlformats.org/officeDocument/2006/bibliography"/>
+  </ds:schemaRefs>
+</ds:datastoreItem>
 </file>
 
-<file path=customXml/itemProps1.xml><?xml version="1.0" encoding="utf-8"?>
+<file path=customXml/itemProps2.xml><?xml version="1.0" encoding="utf-8"?>
 <ds:datastoreItem xmlns:ds="http://schemas.openxmlformats.org/officeDocument/2006/customXml" ds:itemID="{11111111-1234-1234-1234-123412341234}">
   <ds:schemaRefs>
     <ds:schemaRef ds:uri="http://customooxmlschemas.google.com/"/>
     <ds:schemaRef ds:uri="http://schemas.openxmlformats.org/officeDocument/2006/relationships"/>
   </ds:schemaRefs>
 </ds:datastoreItem>
-</file>
-
-<file path=customXml/itemProps2.xml><?xml version="1.0" encoding="utf-8"?>
-<ds:datastoreItem xmlns:ds="http://schemas.openxmlformats.org/officeDocument/2006/customXml" ds:itemID="{57D10F74-04BF-48BF-9120-C3AE48301328}">
-  <ds:schemaRefs>
-    <ds:schemaRef ds:uri="http://schemas.openxmlformats.org/officeDocument/2006/bibliography"/>
-  </ds:schemaRefs>
-</ds:datastoreItem>
 </file>
</xml_diff>